<commit_message>
Studieblok 4 opdracht 5
</commit_message>
<xml_diff>
--- a/studieblok 4/Studieblok 4.docx
+++ b/studieblok 4/Studieblok 4.docx
@@ -16,26 +16,40 @@
         </w:numPr>
       </w:pPr>
       <w:r>
-        <w:t xml:space="preserve">Anders runt hij eerst de script in de code, deze laat dan geen naam zien omdat hij de </w:t>
+        <w:t>Anders runt hij eerst de script in de code, deze laat dan geen naam zien omdat hij de angular library nodig is en deze word pas daarna ingeladen.</w:t>
       </w:r>
-      <w:proofErr w:type="spellStart"/>
+    </w:p>
+    <w:p/>
+    <w:p>
       <w:r>
-        <w:t>angular</w:t>
+        <w:t>Opdracht 5:</w:t>
       </w:r>
-      <w:proofErr w:type="spellEnd"/>
+    </w:p>
+    <w:p>
+      <w:pPr>
+        <w:pStyle w:val="Lijstalinea"/>
+        <w:numPr>
+          <w:ilvl w:val="0"/>
+          <w:numId w:val="1"/>
+        </w:numPr>
+      </w:pPr>
       <w:r>
-        <w:t xml:space="preserve"> </w:t>
-      </w:r>
-      <w:proofErr w:type="spellStart"/>
-      <w:r>
-        <w:t>library</w:t>
-      </w:r>
-      <w:proofErr w:type="spellEnd"/>
-      <w:r>
-        <w:t xml:space="preserve"> nodig is en deze word pas daarna ingeladen.</w:t>
+        <w:t>Zo kun je de HR element extra data geven die altijd moet worden toegevoegd.</w:t>
       </w:r>
       <w:bookmarkStart w:id="0" w:name="_GoBack"/>
       <w:bookmarkEnd w:id="0"/>
+    </w:p>
+    <w:p>
+      <w:pPr>
+        <w:pStyle w:val="Lijstalinea"/>
+        <w:numPr>
+          <w:ilvl w:val="0"/>
+          <w:numId w:val="1"/>
+        </w:numPr>
+      </w:pPr>
+      <w:r>
+        <w:t>Als je een bestaande element een directive geeft dan word er altijd data aan toegevoegd ook al wil je dat niet.</w:t>
+      </w:r>
     </w:p>
     <w:sectPr>
       <w:pgSz w:w="11906" w:h="16838"/>
@@ -290,6 +304,7 @@
     <w:lsdException w:name="HTML Sample" w:semiHidden="1" w:unhideWhenUsed="1"/>
     <w:lsdException w:name="HTML Typewriter" w:semiHidden="1" w:unhideWhenUsed="1"/>
     <w:lsdException w:name="HTML Variable" w:semiHidden="1" w:unhideWhenUsed="1"/>
+    <w:lsdException w:name="Normal Table" w:semiHidden="1" w:unhideWhenUsed="1"/>
     <w:lsdException w:name="annotation subject" w:semiHidden="1" w:unhideWhenUsed="1"/>
     <w:lsdException w:name="No List" w:semiHidden="1" w:unhideWhenUsed="1"/>
     <w:lsdException w:name="Outline List 1" w:semiHidden="1" w:unhideWhenUsed="1"/>
@@ -336,8 +351,10 @@
     <w:lsdException w:name="Table Subtle 2" w:semiHidden="1" w:unhideWhenUsed="1"/>
     <w:lsdException w:name="Table Web 1" w:semiHidden="1" w:unhideWhenUsed="1"/>
     <w:lsdException w:name="Table Web 2" w:semiHidden="1" w:unhideWhenUsed="1"/>
+    <w:lsdException w:name="Table Web 3" w:semiHidden="1" w:unhideWhenUsed="1"/>
     <w:lsdException w:name="Balloon Text" w:semiHidden="1" w:unhideWhenUsed="1"/>
     <w:lsdException w:name="Table Grid" w:uiPriority="39"/>
+    <w:lsdException w:name="Table Theme" w:semiHidden="1" w:unhideWhenUsed="1"/>
     <w:lsdException w:name="Placeholder Text" w:semiHidden="1"/>
     <w:lsdException w:name="No Spacing" w:uiPriority="1" w:qFormat="1"/>
     <w:lsdException w:name="Light Shading" w:uiPriority="60"/>

</xml_diff>